<commit_message>
v2.5 - Altered the structure and logic of the service to be more readable and easier to understand
</commit_message>
<xml_diff>
--- a/Financial Document Retrieval API.docx
+++ b/Financial Document Retrieval API.docx
@@ -4,323 +4,832 @@
   <w:body>
     <w:p>
       <w:pPr>
-        <w:pStyle w:val="Heading1"/>
         <w:jc w:val="center"/>
         <w:rPr>
-          <w:sz w:val="24"/>
-          <w:szCs w:val="24"/>
-        </w:rPr>
-      </w:pPr>
-      <w:r>
-        <w:rPr>
-          <w:sz w:val="24"/>
-          <w:szCs w:val="24"/>
-        </w:rPr>
-        <w:t>Financial Document Retrieval API</w:t>
-      </w:r>
-    </w:p>
-    <w:p/>
-    <w:p>
-      <w:pPr>
-        <w:pStyle w:val="Heading2"/>
-      </w:pPr>
-      <w:r>
-        <w:t>Introduction</w:t>
-      </w:r>
-    </w:p>
-    <w:p>
-      <w:r>
-        <w:t>The goal of this project was to develop a new .NET C# Web API endpoint that allows clients to retrieve financial documents within a suite of applications used for submitting tax returns. The solution demonstrates the application of clean code and best practices in software development.</w:t>
-      </w:r>
-    </w:p>
-    <w:p>
-      <w:pPr>
-        <w:rPr>
-          <w:color w:val="FF0000"/>
-        </w:rPr>
-      </w:pPr>
-      <w:r>
-        <w:rPr>
-          <w:color w:val="FF0000"/>
-        </w:rPr>
-        <w:t>This documentation reflects my interpretation of the project requirements and objectives. Please note that it may contain inadvertent inaccuracies or misinterpretations.</w:t>
-      </w:r>
-    </w:p>
-    <w:p>
-      <w:pPr>
-        <w:pStyle w:val="Heading2"/>
-      </w:pPr>
-      <w:r>
-        <w:t>Objective</w:t>
-      </w:r>
-    </w:p>
-    <w:p>
-      <w:r>
-        <w:t xml:space="preserve">The primary objective was to create a Web API endpoint for financial document retrieval. This includes processing requests with various criteria and returning the requested data in </w:t>
-      </w:r>
-      <w:proofErr w:type="gramStart"/>
-      <w:r>
-        <w:t>a</w:t>
-      </w:r>
-      <w:proofErr w:type="gramEnd"/>
-      <w:r>
-        <w:t xml:space="preserve"> anonymized format.</w:t>
-      </w:r>
-    </w:p>
-    <w:p>
-      <w:pPr>
-        <w:pStyle w:val="Heading2"/>
-      </w:pPr>
-      <w:r>
-        <w:t>Project Structure</w:t>
-      </w:r>
-    </w:p>
-    <w:p>
-      <w:r>
-        <w:t xml:space="preserve">The project is structured into three main components: Core, Infrastructure, and API. The Core component defines the fundamental entities used across the application. The </w:t>
-      </w:r>
-      <w:proofErr w:type="gramStart"/>
-      <w:r>
-        <w:t>Infrastructure</w:t>
-      </w:r>
-      <w:proofErr w:type="gramEnd"/>
-      <w:r>
-        <w:t xml:space="preserve"> component includes repositories for data handling. The API component contains services and controllers for processing requests and delivering responses.</w:t>
-      </w:r>
-    </w:p>
-    <w:p>
-      <w:pPr>
-        <w:pStyle w:val="Heading2"/>
-      </w:pPr>
-      <w:r>
-        <w:t>Core Entities</w:t>
-      </w:r>
-    </w:p>
-    <w:p>
-      <w:r>
-        <w:t xml:space="preserve">Core entities include Client, Company, </w:t>
-      </w:r>
-      <w:proofErr w:type="spellStart"/>
-      <w:r>
-        <w:t>FinancialDocument</w:t>
-      </w:r>
-      <w:proofErr w:type="spellEnd"/>
-      <w:r>
-        <w:t>, Product, Tenant, and Transaction. Each entity represents a specific aspect of the financial document retrieval process and is used to store and manage relevant data.</w:t>
-      </w:r>
-    </w:p>
-    <w:p>
-      <w:pPr>
-        <w:pStyle w:val="Heading2"/>
-      </w:pPr>
-      <w:r>
-        <w:t>Infrastructure Repositories</w:t>
-      </w:r>
-    </w:p>
-    <w:p>
-      <w:r>
-        <w:t xml:space="preserve">Repositories like </w:t>
-      </w:r>
-      <w:proofErr w:type="spellStart"/>
-      <w:r>
-        <w:t>ClientRepository</w:t>
-      </w:r>
-      <w:proofErr w:type="spellEnd"/>
-      <w:r>
-        <w:t xml:space="preserve">, </w:t>
-      </w:r>
-      <w:proofErr w:type="spellStart"/>
-      <w:r>
-        <w:t>CompanyRepository</w:t>
-      </w:r>
-      <w:proofErr w:type="spellEnd"/>
-      <w:r>
-        <w:t xml:space="preserve">, </w:t>
-      </w:r>
-      <w:proofErr w:type="spellStart"/>
-      <w:r>
-        <w:t>FinancialDocumentRepository</w:t>
-      </w:r>
-      <w:proofErr w:type="spellEnd"/>
-      <w:r>
-        <w:t xml:space="preserve">, </w:t>
-      </w:r>
-      <w:proofErr w:type="spellStart"/>
-      <w:r>
-        <w:t>ProductRepository</w:t>
-      </w:r>
-      <w:proofErr w:type="spellEnd"/>
-      <w:r>
-        <w:t>, and TenantRepository provide data access and manipulation capabilities, abstracting the underlying database interactions.</w:t>
-      </w:r>
-    </w:p>
-    <w:p>
-      <w:pPr>
-        <w:pStyle w:val="Heading2"/>
-      </w:pPr>
-      <w:r>
-        <w:t>API Services</w:t>
-      </w:r>
-    </w:p>
-    <w:p>
-      <w:r>
-        <w:t xml:space="preserve">Services like </w:t>
-      </w:r>
-      <w:proofErr w:type="spellStart"/>
-      <w:r>
-        <w:t>ClientService</w:t>
-      </w:r>
-      <w:proofErr w:type="spellEnd"/>
-      <w:r>
-        <w:t xml:space="preserve">, </w:t>
-      </w:r>
-      <w:proofErr w:type="spellStart"/>
-      <w:r>
-        <w:t>FinancialDocumentService</w:t>
-      </w:r>
-      <w:proofErr w:type="spellEnd"/>
-      <w:r>
-        <w:t xml:space="preserve">, </w:t>
-      </w:r>
-      <w:proofErr w:type="spellStart"/>
-      <w:r>
-        <w:t>CompanyService</w:t>
-      </w:r>
-      <w:proofErr w:type="spellEnd"/>
-      <w:r>
-        <w:t xml:space="preserve">, </w:t>
-      </w:r>
-      <w:proofErr w:type="spellStart"/>
-      <w:r>
-        <w:t>ProductValidationService</w:t>
-      </w:r>
-      <w:proofErr w:type="spellEnd"/>
-      <w:r>
-        <w:t xml:space="preserve">, and </w:t>
-      </w:r>
-      <w:proofErr w:type="spellStart"/>
-      <w:r>
-        <w:t>TenantService</w:t>
-      </w:r>
-      <w:proofErr w:type="spellEnd"/>
-      <w:r>
-        <w:t xml:space="preserve"> are responsible for executing business logic. They interact with repositories to retrieve data and process it according to the business rules.</w:t>
-      </w:r>
-    </w:p>
-    <w:p>
-      <w:pPr>
-        <w:pStyle w:val="Heading2"/>
-      </w:pPr>
-      <w:r>
-        <w:t>Controller</w:t>
-      </w:r>
-    </w:p>
-    <w:p>
-      <w:r>
-        <w:t xml:space="preserve">The </w:t>
-      </w:r>
-      <w:proofErr w:type="spellStart"/>
-      <w:r>
-        <w:t>FinancialDocumentRetrievalController</w:t>
-      </w:r>
-      <w:proofErr w:type="spellEnd"/>
-      <w:r>
-        <w:t xml:space="preserve"> is the entry point for API requests. It coordinates the workflow of processing a request, invoking the necessary services, and returning the appropriate response.</w:t>
-      </w:r>
-    </w:p>
-    <w:p>
-      <w:pPr>
-        <w:pStyle w:val="Heading2"/>
-      </w:pPr>
-      <w:r>
-        <w:lastRenderedPageBreak/>
-        <w:t>Database and ORM</w:t>
-      </w:r>
-    </w:p>
-    <w:p>
-      <w:r>
-        <w:t xml:space="preserve">SQLite database was used for data storage, and Entity Framework Core served as the Object-Relational Mapping (ORM) tool. </w:t>
-      </w:r>
-    </w:p>
-    <w:p>
-      <w:pPr>
-        <w:pStyle w:val="Heading2"/>
-      </w:pPr>
-      <w:r>
-        <w:t>Data Seeding</w:t>
-      </w:r>
-    </w:p>
-    <w:p>
-      <w:r>
-        <w:t>Initial data was seeded into the SQLite database to facilitate testing and demonstration. This included predefined sets of clients, tenants, financial documents, and transactions.</w:t>
-      </w:r>
-    </w:p>
-    <w:p>
-      <w:pPr>
-        <w:pStyle w:val="Heading2"/>
-      </w:pPr>
-      <w:r>
-        <w:t>Data Transfer Objects (DTOs)</w:t>
-      </w:r>
-    </w:p>
-    <w:p>
-      <w:r>
-        <w:t xml:space="preserve">DTOs like </w:t>
-      </w:r>
-      <w:proofErr w:type="spellStart"/>
-      <w:r>
-        <w:t>FinancialDocumentDTO</w:t>
-      </w:r>
-      <w:proofErr w:type="spellEnd"/>
-      <w:r>
-        <w:t xml:space="preserve"> and </w:t>
-      </w:r>
-      <w:proofErr w:type="spellStart"/>
-      <w:r>
-        <w:t>TransactionDTO</w:t>
-      </w:r>
-      <w:proofErr w:type="spellEnd"/>
-      <w:r>
-        <w:t xml:space="preserve"> were utilized to transfer data between different layers of the application. They ensure that only necessary data is exposed to the clients, enhancing security and efficiency.</w:t>
-      </w:r>
-    </w:p>
-    <w:p>
-      <w:pPr>
-        <w:pStyle w:val="Heading2"/>
-      </w:pPr>
-      <w:r>
-        <w:t>Testing</w:t>
-      </w:r>
-    </w:p>
-    <w:p>
-      <w:r>
-        <w:t>Testing was primarily conducted using Swagger UI, which provided an interactive interface for sending requests to the API and observing responses. This helped in verifying the correct functionality of each endpoint and ensuring that the data was handled as expected.</w:t>
-      </w:r>
-    </w:p>
-    <w:p>
-      <w:pPr>
-        <w:rPr>
-          <w:rFonts w:cs="Times New Roman"/>
-        </w:rPr>
-      </w:pPr>
-      <w:r>
-        <w:rPr>
-          <w:rFonts w:cs="Times New Roman"/>
           <w:b/>
           <w:bCs/>
         </w:rPr>
+      </w:pPr>
+      <w:r>
+        <w:rPr>
+          <w:b/>
+          <w:bCs/>
+        </w:rPr>
+        <w:t>Financial Document Retrieval API</w:t>
+      </w:r>
+    </w:p>
+    <w:p>
+      <w:pPr>
+        <w:pStyle w:val="Heading2"/>
+        <w:rPr>
+          <w:rFonts w:ascii="Cambria" w:hAnsi="Cambria"/>
+        </w:rPr>
+      </w:pPr>
+      <w:r>
+        <w:rPr>
+          <w:rFonts w:ascii="Cambria" w:hAnsi="Cambria"/>
+        </w:rPr>
+        <w:t>Introduction</w:t>
+      </w:r>
+    </w:p>
+    <w:p>
+      <w:pPr>
+        <w:rPr>
+          <w:rFonts w:ascii="Cambria" w:hAnsi="Cambria"/>
+        </w:rPr>
+      </w:pPr>
+      <w:r>
+        <w:rPr>
+          <w:rFonts w:ascii="Cambria" w:hAnsi="Cambria"/>
+        </w:rPr>
+        <w:t>The goal of this project was to develop a new .NET C# Web API endpoint that allows clients to retrieve financial documents within a suite of applications used for submitting tax returns. The solution demonstrates the application of clean code and best practices in software development.</w:t>
+      </w:r>
+    </w:p>
+    <w:p>
+      <w:pPr>
+        <w:rPr>
+          <w:rFonts w:ascii="Cambria" w:hAnsi="Cambria"/>
+          <w:color w:val="FF0000"/>
+        </w:rPr>
+      </w:pPr>
+      <w:r>
+        <w:rPr>
+          <w:rFonts w:ascii="Cambria" w:hAnsi="Cambria"/>
+          <w:color w:val="FF0000"/>
+        </w:rPr>
+        <w:t>This documentation reflects my interpretation of the project requirements and objectives. Please note that it may contain inadvertent inaccuracies or misinterpretations.</w:t>
+      </w:r>
+    </w:p>
+    <w:p>
+      <w:pPr>
+        <w:pStyle w:val="Heading2"/>
+        <w:rPr>
+          <w:rFonts w:ascii="Cambria" w:hAnsi="Cambria"/>
+        </w:rPr>
+      </w:pPr>
+      <w:r>
+        <w:rPr>
+          <w:rFonts w:ascii="Cambria" w:hAnsi="Cambria"/>
+        </w:rPr>
+        <w:t>Objective</w:t>
+      </w:r>
+    </w:p>
+    <w:p>
+      <w:pPr>
+        <w:rPr>
+          <w:rFonts w:ascii="Cambria" w:hAnsi="Cambria"/>
+        </w:rPr>
+      </w:pPr>
+      <w:r>
+        <w:rPr>
+          <w:rFonts w:ascii="Cambria" w:hAnsi="Cambria"/>
+        </w:rPr>
+        <w:t xml:space="preserve">The primary objective was to create a Web API endpoint for financial document retrieval. This includes processing requests with various criteria and returning the requested data in </w:t>
+      </w:r>
+      <w:proofErr w:type="gramStart"/>
+      <w:r>
+        <w:rPr>
+          <w:rFonts w:ascii="Cambria" w:hAnsi="Cambria"/>
+        </w:rPr>
+        <w:t>a</w:t>
+      </w:r>
+      <w:proofErr w:type="gramEnd"/>
+      <w:r>
+        <w:rPr>
+          <w:rFonts w:ascii="Cambria" w:hAnsi="Cambria"/>
+        </w:rPr>
+        <w:t xml:space="preserve"> anonymized format.</w:t>
+      </w:r>
+    </w:p>
+    <w:p>
+      <w:pPr>
+        <w:pStyle w:val="Heading2"/>
+        <w:rPr>
+          <w:rFonts w:ascii="Cambria" w:hAnsi="Cambria"/>
+        </w:rPr>
+      </w:pPr>
+      <w:r>
+        <w:rPr>
+          <w:rFonts w:ascii="Cambria" w:hAnsi="Cambria"/>
+        </w:rPr>
+        <w:t>Project Structure</w:t>
+      </w:r>
+    </w:p>
+    <w:p>
+      <w:pPr>
+        <w:rPr>
+          <w:rFonts w:ascii="Cambria" w:hAnsi="Cambria"/>
+        </w:rPr>
+      </w:pPr>
+      <w:r>
+        <w:rPr>
+          <w:rFonts w:ascii="Cambria" w:hAnsi="Cambria"/>
+        </w:rPr>
+        <w:t xml:space="preserve">The project is structured into three main components: Core, Infrastructure, and API. The Core component defines the fundamental entities used across the application. The </w:t>
+      </w:r>
+      <w:proofErr w:type="gramStart"/>
+      <w:r>
+        <w:rPr>
+          <w:rFonts w:ascii="Cambria" w:hAnsi="Cambria"/>
+        </w:rPr>
+        <w:t>Infrastructure</w:t>
+      </w:r>
+      <w:proofErr w:type="gramEnd"/>
+      <w:r>
+        <w:rPr>
+          <w:rFonts w:ascii="Cambria" w:hAnsi="Cambria"/>
+        </w:rPr>
+        <w:t xml:space="preserve"> component includes repositories for data handling. The API component contains services and controllers for processing requests and delivering responses.</w:t>
+      </w:r>
+    </w:p>
+    <w:p>
+      <w:pPr>
+        <w:pStyle w:val="Heading3"/>
+        <w:rPr>
+          <w:rFonts w:ascii="Cambria" w:hAnsi="Cambria"/>
+          <w:b/>
+          <w:bCs/>
+          <w:color w:val="auto"/>
+        </w:rPr>
+      </w:pPr>
+      <w:r>
+        <w:rPr>
+          <w:rFonts w:ascii="Cambria" w:hAnsi="Cambria"/>
+        </w:rPr>
+        <w:t>Project Structure</w:t>
+      </w:r>
+    </w:p>
+    <w:p>
+      <w:pPr>
+        <w:pStyle w:val="ListParagraph"/>
+        <w:numPr>
+          <w:ilvl w:val="0"/>
+          <w:numId w:val="2"/>
+        </w:numPr>
+        <w:rPr>
+          <w:rFonts w:ascii="Cambria" w:hAnsi="Cambria"/>
+        </w:rPr>
+      </w:pPr>
+      <w:r>
+        <w:rPr>
+          <w:rFonts w:ascii="Cambria" w:hAnsi="Cambria"/>
+        </w:rPr>
+        <w:t>.NET C#: Backend development language.</w:t>
+      </w:r>
+    </w:p>
+    <w:p>
+      <w:pPr>
+        <w:pStyle w:val="ListParagraph"/>
+        <w:numPr>
+          <w:ilvl w:val="0"/>
+          <w:numId w:val="2"/>
+        </w:numPr>
+        <w:rPr>
+          <w:rFonts w:ascii="Cambria" w:hAnsi="Cambria"/>
+        </w:rPr>
+      </w:pPr>
+      <w:r>
+        <w:rPr>
+          <w:rFonts w:ascii="Cambria" w:hAnsi="Cambria"/>
+        </w:rPr>
+        <w:t>Entity Framework: ORM tool for data access.</w:t>
+      </w:r>
+    </w:p>
+    <w:p>
+      <w:pPr>
+        <w:pStyle w:val="ListParagraph"/>
+        <w:numPr>
+          <w:ilvl w:val="0"/>
+          <w:numId w:val="2"/>
+        </w:numPr>
+        <w:rPr>
+          <w:rFonts w:ascii="Cambria" w:hAnsi="Cambria"/>
+        </w:rPr>
+      </w:pPr>
+      <w:r>
+        <w:rPr>
+          <w:rFonts w:ascii="Cambria" w:hAnsi="Cambria"/>
+        </w:rPr>
+        <w:t>SQLite: Lightweight database solution.</w:t>
+      </w:r>
+    </w:p>
+    <w:p>
+      <w:pPr>
+        <w:pStyle w:val="ListParagraph"/>
+        <w:numPr>
+          <w:ilvl w:val="0"/>
+          <w:numId w:val="2"/>
+        </w:numPr>
+        <w:rPr>
+          <w:rFonts w:ascii="Cambria" w:hAnsi="Cambria"/>
+          <w:b/>
+          <w:bCs/>
+        </w:rPr>
+      </w:pPr>
+      <w:r>
+        <w:rPr>
+          <w:rFonts w:ascii="Cambria" w:hAnsi="Cambria"/>
+        </w:rPr>
+        <w:t>Architecture: The project is structured into Core, Infrastructure, and API layers.</w:t>
+      </w:r>
+    </w:p>
+    <w:p>
+      <w:pPr>
+        <w:pStyle w:val="Heading2"/>
+        <w:rPr>
+          <w:rFonts w:ascii="Cambria" w:hAnsi="Cambria"/>
+        </w:rPr>
+      </w:pPr>
+      <w:r>
+        <w:rPr>
+          <w:rFonts w:ascii="Cambria" w:hAnsi="Cambria"/>
+        </w:rPr>
+        <w:t>Core Entities</w:t>
+      </w:r>
+    </w:p>
+    <w:p>
+      <w:pPr>
+        <w:rPr>
+          <w:rFonts w:ascii="Cambria" w:hAnsi="Cambria"/>
+        </w:rPr>
+      </w:pPr>
+      <w:r>
+        <w:rPr>
+          <w:rFonts w:ascii="Cambria" w:hAnsi="Cambria"/>
+        </w:rPr>
+        <w:t xml:space="preserve">Core entities include Client, Company, </w:t>
+      </w:r>
+      <w:proofErr w:type="spellStart"/>
+      <w:r>
+        <w:rPr>
+          <w:rFonts w:ascii="Cambria" w:hAnsi="Cambria"/>
+        </w:rPr>
+        <w:t>FinancialDocument</w:t>
+      </w:r>
+      <w:proofErr w:type="spellEnd"/>
+      <w:r>
+        <w:rPr>
+          <w:rFonts w:ascii="Cambria" w:hAnsi="Cambria"/>
+        </w:rPr>
+        <w:t>, Product, Tenant, and Transaction. Each entity represents a specific aspect of the financial document retrieval process and is used to store and manage relevant data.</w:t>
+      </w:r>
+    </w:p>
+    <w:p>
+      <w:pPr>
+        <w:pStyle w:val="Heading2"/>
+        <w:rPr>
+          <w:rFonts w:ascii="Cambria" w:hAnsi="Cambria"/>
+        </w:rPr>
+      </w:pPr>
+      <w:r>
+        <w:rPr>
+          <w:rFonts w:ascii="Cambria" w:hAnsi="Cambria"/>
+        </w:rPr>
+        <w:t>Infrastructure Repositories</w:t>
+      </w:r>
+    </w:p>
+    <w:p>
+      <w:pPr>
+        <w:rPr>
+          <w:rFonts w:ascii="Cambria" w:hAnsi="Cambria"/>
+        </w:rPr>
+      </w:pPr>
+      <w:r>
+        <w:rPr>
+          <w:rFonts w:ascii="Cambria" w:hAnsi="Cambria"/>
+        </w:rPr>
+        <w:t xml:space="preserve">Repositories like </w:t>
+      </w:r>
+      <w:proofErr w:type="spellStart"/>
+      <w:r>
+        <w:rPr>
+          <w:rFonts w:ascii="Cambria" w:hAnsi="Cambria"/>
+        </w:rPr>
+        <w:t>ClientRepository</w:t>
+      </w:r>
+      <w:proofErr w:type="spellEnd"/>
+      <w:r>
+        <w:rPr>
+          <w:rFonts w:ascii="Cambria" w:hAnsi="Cambria"/>
+        </w:rPr>
+        <w:t xml:space="preserve">, </w:t>
+      </w:r>
+      <w:proofErr w:type="spellStart"/>
+      <w:r>
+        <w:rPr>
+          <w:rFonts w:ascii="Cambria" w:hAnsi="Cambria"/>
+        </w:rPr>
+        <w:t>CompanyRepository</w:t>
+      </w:r>
+      <w:proofErr w:type="spellEnd"/>
+      <w:r>
+        <w:rPr>
+          <w:rFonts w:ascii="Cambria" w:hAnsi="Cambria"/>
+        </w:rPr>
+        <w:t xml:space="preserve">, </w:t>
+      </w:r>
+      <w:proofErr w:type="spellStart"/>
+      <w:r>
+        <w:rPr>
+          <w:rFonts w:ascii="Cambria" w:hAnsi="Cambria"/>
+        </w:rPr>
+        <w:t>FinancialDocumentRepository</w:t>
+      </w:r>
+      <w:proofErr w:type="spellEnd"/>
+      <w:r>
+        <w:rPr>
+          <w:rFonts w:ascii="Cambria" w:hAnsi="Cambria"/>
+        </w:rPr>
+        <w:t xml:space="preserve">, </w:t>
+      </w:r>
+      <w:proofErr w:type="spellStart"/>
+      <w:r>
+        <w:rPr>
+          <w:rFonts w:ascii="Cambria" w:hAnsi="Cambria"/>
+        </w:rPr>
+        <w:t>ProductRepository</w:t>
+      </w:r>
+      <w:proofErr w:type="spellEnd"/>
+      <w:r>
+        <w:rPr>
+          <w:rFonts w:ascii="Cambria" w:hAnsi="Cambria"/>
+        </w:rPr>
+        <w:t>, and TenantRepository provide data access and manipulation capabilities, abstracting the underlying database interactions.</w:t>
+      </w:r>
+    </w:p>
+    <w:p>
+      <w:pPr>
+        <w:pStyle w:val="Heading2"/>
+        <w:rPr>
+          <w:rFonts w:ascii="Cambria" w:hAnsi="Cambria"/>
+        </w:rPr>
+      </w:pPr>
+      <w:r>
+        <w:rPr>
+          <w:rFonts w:ascii="Cambria" w:hAnsi="Cambria"/>
+        </w:rPr>
+        <w:t>API Services</w:t>
+      </w:r>
+    </w:p>
+    <w:p>
+      <w:pPr>
+        <w:pStyle w:val="ListParagraph"/>
+        <w:numPr>
+          <w:ilvl w:val="0"/>
+          <w:numId w:val="3"/>
+        </w:numPr>
+        <w:rPr>
+          <w:rFonts w:ascii="Cambria" w:hAnsi="Cambria"/>
+        </w:rPr>
+      </w:pPr>
+      <w:proofErr w:type="spellStart"/>
+      <w:r>
+        <w:rPr>
+          <w:rFonts w:ascii="Cambria" w:hAnsi="Cambria"/>
+        </w:rPr>
+        <w:t>GetClientService</w:t>
+      </w:r>
+      <w:proofErr w:type="spellEnd"/>
+      <w:r>
+        <w:rPr>
+          <w:rFonts w:ascii="Cambria" w:hAnsi="Cambria"/>
+        </w:rPr>
+        <w:t>/</w:t>
+      </w:r>
+      <w:proofErr w:type="spellStart"/>
+      <w:r>
+        <w:rPr>
+          <w:rFonts w:ascii="Cambria" w:hAnsi="Cambria"/>
+        </w:rPr>
+        <w:t>IsClientWhiteListedService</w:t>
+      </w:r>
+      <w:proofErr w:type="spellEnd"/>
+      <w:r>
+        <w:rPr>
+          <w:rFonts w:ascii="Cambria" w:hAnsi="Cambria"/>
+        </w:rPr>
+        <w:t>: Manages client-related operations.</w:t>
+      </w:r>
+    </w:p>
+    <w:p>
+      <w:pPr>
+        <w:pStyle w:val="ListParagraph"/>
+        <w:numPr>
+          <w:ilvl w:val="0"/>
+          <w:numId w:val="3"/>
+        </w:numPr>
+        <w:rPr>
+          <w:rFonts w:ascii="Cambria" w:hAnsi="Cambria"/>
+        </w:rPr>
+      </w:pPr>
+      <w:proofErr w:type="spellStart"/>
+      <w:r>
+        <w:rPr>
+          <w:rFonts w:ascii="Cambria" w:hAnsi="Cambria"/>
+        </w:rPr>
+        <w:t>FinancialDocumentService</w:t>
+      </w:r>
+      <w:proofErr w:type="spellEnd"/>
+      <w:r>
+        <w:rPr>
+          <w:rFonts w:ascii="Cambria" w:hAnsi="Cambria"/>
+        </w:rPr>
+        <w:t>: Handles document retrieval and anonymization.</w:t>
+      </w:r>
+    </w:p>
+    <w:p>
+      <w:pPr>
+        <w:pStyle w:val="ListParagraph"/>
+        <w:numPr>
+          <w:ilvl w:val="0"/>
+          <w:numId w:val="3"/>
+        </w:numPr>
+        <w:rPr>
+          <w:rFonts w:ascii="Cambria" w:hAnsi="Cambria"/>
+        </w:rPr>
+      </w:pPr>
+      <w:proofErr w:type="spellStart"/>
+      <w:r>
+        <w:rPr>
+          <w:rFonts w:ascii="Cambria" w:hAnsi="Cambria"/>
+        </w:rPr>
+        <w:t>CompanyService</w:t>
+      </w:r>
+      <w:proofErr w:type="spellEnd"/>
+      <w:r>
+        <w:rPr>
+          <w:rFonts w:ascii="Cambria" w:hAnsi="Cambria"/>
+        </w:rPr>
+        <w:t>: Offers functionalities related to company data.</w:t>
+      </w:r>
+    </w:p>
+    <w:p>
+      <w:pPr>
+        <w:pStyle w:val="ListParagraph"/>
+        <w:numPr>
+          <w:ilvl w:val="0"/>
+          <w:numId w:val="3"/>
+        </w:numPr>
+        <w:rPr>
+          <w:rFonts w:ascii="Cambria" w:hAnsi="Cambria"/>
+        </w:rPr>
+      </w:pPr>
+      <w:proofErr w:type="spellStart"/>
+      <w:r>
+        <w:rPr>
+          <w:rFonts w:ascii="Cambria" w:hAnsi="Cambria"/>
+        </w:rPr>
+        <w:t>ProductValidationService</w:t>
+      </w:r>
+      <w:proofErr w:type="spellEnd"/>
+      <w:r>
+        <w:rPr>
+          <w:rFonts w:ascii="Cambria" w:hAnsi="Cambria"/>
+        </w:rPr>
+        <w:t>: Validates product codes.</w:t>
+      </w:r>
+    </w:p>
+    <w:p>
+      <w:pPr>
+        <w:pStyle w:val="ListParagraph"/>
+        <w:numPr>
+          <w:ilvl w:val="0"/>
+          <w:numId w:val="3"/>
+        </w:numPr>
+        <w:rPr>
+          <w:rFonts w:ascii="Cambria" w:hAnsi="Cambria"/>
+          <w:b/>
+          <w:bCs/>
+        </w:rPr>
+      </w:pPr>
+      <w:proofErr w:type="spellStart"/>
+      <w:r>
+        <w:rPr>
+          <w:rFonts w:ascii="Cambria" w:hAnsi="Cambria"/>
+        </w:rPr>
+        <w:lastRenderedPageBreak/>
+        <w:t>TenantService</w:t>
+      </w:r>
+      <w:proofErr w:type="spellEnd"/>
+      <w:r>
+        <w:rPr>
+          <w:rFonts w:ascii="Cambria" w:hAnsi="Cambria"/>
+        </w:rPr>
+        <w:t>: Manages tenant-related functionalities.</w:t>
+      </w:r>
+    </w:p>
+    <w:p>
+      <w:pPr>
+        <w:pStyle w:val="Heading2"/>
+        <w:rPr>
+          <w:rFonts w:ascii="Cambria" w:hAnsi="Cambria"/>
+        </w:rPr>
+      </w:pPr>
+      <w:r>
+        <w:rPr>
+          <w:rFonts w:ascii="Cambria" w:hAnsi="Cambria"/>
+        </w:rPr>
+        <w:t>Controller</w:t>
+      </w:r>
+    </w:p>
+    <w:p>
+      <w:pPr>
+        <w:rPr>
+          <w:rFonts w:ascii="Cambria" w:hAnsi="Cambria"/>
+        </w:rPr>
+      </w:pPr>
+      <w:r>
+        <w:rPr>
+          <w:rFonts w:ascii="Cambria" w:hAnsi="Cambria"/>
+        </w:rPr>
+        <w:t xml:space="preserve">The </w:t>
+      </w:r>
+      <w:proofErr w:type="spellStart"/>
+      <w:r>
+        <w:rPr>
+          <w:rFonts w:ascii="Cambria" w:hAnsi="Cambria"/>
+        </w:rPr>
+        <w:t>FinancialDocumentRetrievalController</w:t>
+      </w:r>
+      <w:proofErr w:type="spellEnd"/>
+      <w:r>
+        <w:rPr>
+          <w:rFonts w:ascii="Cambria" w:hAnsi="Cambria"/>
+        </w:rPr>
+        <w:t xml:space="preserve"> is the entry point for API requests. It coordinates the workflow of processing a request, invoking the necessary services, and returning the appropriate response.</w:t>
+      </w:r>
+    </w:p>
+    <w:p>
+      <w:pPr>
+        <w:pStyle w:val="Heading2"/>
+        <w:rPr>
+          <w:rFonts w:ascii="Cambria" w:hAnsi="Cambria"/>
+        </w:rPr>
+      </w:pPr>
+      <w:r>
+        <w:rPr>
+          <w:rFonts w:ascii="Cambria" w:hAnsi="Cambria"/>
+        </w:rPr>
+        <w:t>Database and ORM</w:t>
+      </w:r>
+    </w:p>
+    <w:p>
+      <w:pPr>
+        <w:rPr>
+          <w:rFonts w:ascii="Cambria" w:hAnsi="Cambria"/>
+        </w:rPr>
+      </w:pPr>
+      <w:r>
+        <w:rPr>
+          <w:rFonts w:ascii="Cambria" w:hAnsi="Cambria"/>
+        </w:rPr>
+        <w:t xml:space="preserve">SQLite database was used for data storage, and Entity Framework Core served as the Object-Relational Mapping (ORM) tool. </w:t>
+      </w:r>
+    </w:p>
+    <w:p>
+      <w:pPr>
+        <w:pStyle w:val="Heading2"/>
+        <w:rPr>
+          <w:rFonts w:ascii="Cambria" w:hAnsi="Cambria"/>
+        </w:rPr>
+      </w:pPr>
+      <w:r>
+        <w:rPr>
+          <w:rFonts w:ascii="Cambria" w:hAnsi="Cambria"/>
+        </w:rPr>
+        <w:t>Data Seeding</w:t>
+      </w:r>
+    </w:p>
+    <w:p>
+      <w:pPr>
+        <w:rPr>
+          <w:rFonts w:ascii="Cambria" w:hAnsi="Cambria"/>
+        </w:rPr>
+      </w:pPr>
+      <w:r>
+        <w:rPr>
+          <w:rFonts w:ascii="Cambria" w:hAnsi="Cambria"/>
+        </w:rPr>
+        <w:t>Initial data was seeded into the SQLite database to facilitate testing and demonstration. This included predefined sets of clients, tenants, financial documents, and transactions.</w:t>
+      </w:r>
+    </w:p>
+    <w:p>
+      <w:pPr>
+        <w:pStyle w:val="Heading2"/>
+        <w:rPr>
+          <w:rFonts w:ascii="Cambria" w:hAnsi="Cambria"/>
+        </w:rPr>
+      </w:pPr>
+      <w:r>
+        <w:rPr>
+          <w:rFonts w:ascii="Cambria" w:hAnsi="Cambria"/>
+        </w:rPr>
+        <w:t>Data Transfer Objects (DTOs)</w:t>
+      </w:r>
+    </w:p>
+    <w:p>
+      <w:pPr>
+        <w:rPr>
+          <w:rFonts w:ascii="Cambria" w:hAnsi="Cambria"/>
+        </w:rPr>
+      </w:pPr>
+      <w:r>
+        <w:rPr>
+          <w:rFonts w:ascii="Cambria" w:hAnsi="Cambria"/>
+        </w:rPr>
+        <w:t xml:space="preserve">DTOs like </w:t>
+      </w:r>
+      <w:proofErr w:type="spellStart"/>
+      <w:r>
+        <w:rPr>
+          <w:rFonts w:ascii="Cambria" w:hAnsi="Cambria"/>
+        </w:rPr>
+        <w:t>FinancialDocumentDTO</w:t>
+      </w:r>
+      <w:proofErr w:type="spellEnd"/>
+      <w:r>
+        <w:rPr>
+          <w:rFonts w:ascii="Cambria" w:hAnsi="Cambria"/>
+        </w:rPr>
+        <w:t xml:space="preserve"> and </w:t>
+      </w:r>
+      <w:proofErr w:type="spellStart"/>
+      <w:r>
+        <w:rPr>
+          <w:rFonts w:ascii="Cambria" w:hAnsi="Cambria"/>
+        </w:rPr>
+        <w:t>TransactionDTO</w:t>
+      </w:r>
+      <w:proofErr w:type="spellEnd"/>
+      <w:r>
+        <w:rPr>
+          <w:rFonts w:ascii="Cambria" w:hAnsi="Cambria"/>
+        </w:rPr>
+        <w:t xml:space="preserve"> were utilized to transfer data between different layers of the application. They ensure that only necessary data is exposed to the clients, enhancing security and efficiency</w:t>
+      </w:r>
+      <w:r>
+        <w:rPr>
+          <w:rFonts w:ascii="Cambria" w:hAnsi="Cambria"/>
+        </w:rPr>
+        <w:t>.</w:t>
+      </w:r>
+    </w:p>
+    <w:p>
+      <w:pPr>
+        <w:rPr>
+          <w:rFonts w:ascii="Cambria" w:hAnsi="Cambria"/>
+        </w:rPr>
+      </w:pPr>
+    </w:p>
+    <w:p>
+      <w:pPr>
+        <w:rPr>
+          <w:rFonts w:ascii="Cambria" w:hAnsi="Cambria"/>
+        </w:rPr>
+      </w:pPr>
+    </w:p>
+    <w:p>
+      <w:pPr>
+        <w:rPr>
+          <w:rFonts w:ascii="Cambria" w:hAnsi="Cambria"/>
+        </w:rPr>
+      </w:pPr>
+    </w:p>
+    <w:p>
+      <w:pPr>
+        <w:rPr>
+          <w:rFonts w:ascii="Cambria" w:hAnsi="Cambria"/>
+        </w:rPr>
+      </w:pPr>
+    </w:p>
+    <w:p>
+      <w:pPr>
+        <w:rPr>
+          <w:rFonts w:ascii="Cambria" w:hAnsi="Cambria"/>
+        </w:rPr>
+      </w:pPr>
+    </w:p>
+    <w:p>
+      <w:pPr>
+        <w:rPr>
+          <w:rFonts w:ascii="Cambria" w:hAnsi="Cambria"/>
+        </w:rPr>
+      </w:pPr>
+    </w:p>
+    <w:p>
+      <w:pPr>
+        <w:rPr>
+          <w:rFonts w:ascii="Cambria" w:hAnsi="Cambria"/>
+        </w:rPr>
+      </w:pPr>
+    </w:p>
+    <w:p>
+      <w:pPr>
+        <w:rPr>
+          <w:rFonts w:ascii="Cambria" w:hAnsi="Cambria"/>
+        </w:rPr>
+      </w:pPr>
+    </w:p>
+    <w:p>
+      <w:pPr>
+        <w:rPr>
+          <w:rFonts w:ascii="Cambria" w:hAnsi="Cambria"/>
+        </w:rPr>
+      </w:pPr>
+    </w:p>
+    <w:p>
+      <w:pPr>
+        <w:rPr>
+          <w:rFonts w:ascii="Cambria" w:hAnsi="Cambria"/>
+        </w:rPr>
+      </w:pPr>
+    </w:p>
+    <w:p>
+      <w:pPr>
+        <w:rPr>
+          <w:rFonts w:ascii="Cambria" w:hAnsi="Cambria"/>
+        </w:rPr>
+      </w:pPr>
+    </w:p>
+    <w:p>
+      <w:pPr>
+        <w:rPr>
+          <w:rFonts w:ascii="Cambria" w:hAnsi="Cambria"/>
+        </w:rPr>
+      </w:pPr>
+    </w:p>
+    <w:p>
+      <w:pPr>
+        <w:rPr>
+          <w:rFonts w:ascii="Cambria" w:hAnsi="Cambria"/>
+        </w:rPr>
+      </w:pPr>
+    </w:p>
+    <w:p>
+      <w:pPr>
+        <w:rPr>
+          <w:rFonts w:ascii="Cambria" w:hAnsi="Cambria"/>
+        </w:rPr>
+      </w:pPr>
+    </w:p>
+    <w:p>
+      <w:pPr>
+        <w:pStyle w:val="Heading2"/>
+        <w:rPr>
+          <w:rFonts w:ascii="Cambria" w:hAnsi="Cambria"/>
+        </w:rPr>
+      </w:pPr>
+      <w:r>
+        <w:rPr>
+          <w:rFonts w:ascii="Cambria" w:hAnsi="Cambria"/>
+        </w:rPr>
+        <w:lastRenderedPageBreak/>
+        <w:t>Testin</w:t>
+      </w:r>
+      <w:r>
+        <w:rPr>
+          <w:rFonts w:ascii="Cambria" w:hAnsi="Cambria"/>
+        </w:rPr>
+        <w:t>G</w:t>
+      </w:r>
+    </w:p>
+    <w:p>
+      <w:pPr>
+        <w:rPr>
+          <w:rFonts w:ascii="Cambria" w:hAnsi="Cambria"/>
+        </w:rPr>
+      </w:pPr>
+      <w:r>
+        <w:rPr>
+          <w:rFonts w:ascii="Cambria" w:hAnsi="Cambria"/>
+        </w:rPr>
+        <w:t>Testing was primarily conducted using Swagger UI, which provided an interactive interface for sending requests to the API and observing responses. This helped in verifying the correct functionality of each endpoint and ensuring that the data was handled as expected.</w:t>
+      </w:r>
+    </w:p>
+    <w:p>
+      <w:pPr>
+        <w:rPr>
+          <w:rFonts w:ascii="Cambria" w:hAnsi="Cambria" w:cs="Times New Roman"/>
+        </w:rPr>
+      </w:pPr>
+      <w:r>
+        <w:rPr>
+          <w:rFonts w:ascii="Cambria" w:hAnsi="Cambria" w:cs="Times New Roman"/>
+          <w:b/>
+          <w:bCs/>
+        </w:rPr>
         <w:t>Test scenario #1</w:t>
       </w:r>
       <w:r>
         <w:rPr>
-          <w:rFonts w:cs="Times New Roman"/>
+          <w:rFonts w:ascii="Cambria" w:hAnsi="Cambria" w:cs="Times New Roman"/>
         </w:rPr>
         <w:t xml:space="preserve">: </w:t>
       </w:r>
       <w:proofErr w:type="gramStart"/>
       <w:r>
         <w:rPr>
-          <w:rFonts w:cs="Times New Roman"/>
+          <w:rFonts w:ascii="Cambria" w:hAnsi="Cambria" w:cs="Times New Roman"/>
         </w:rPr>
         <w:t>{ "</w:t>
       </w:r>
@@ -328,71 +837,76 @@
       <w:proofErr w:type="gramEnd"/>
       <w:r>
         <w:rPr>
-          <w:rFonts w:cs="Times New Roman"/>
+          <w:rFonts w:ascii="Cambria" w:hAnsi="Cambria" w:cs="Times New Roman"/>
         </w:rPr>
         <w:t>productCode</w:t>
       </w:r>
       <w:proofErr w:type="spellEnd"/>
       <w:r>
         <w:rPr>
-          <w:rFonts w:cs="Times New Roman"/>
+          <w:rFonts w:ascii="Cambria" w:hAnsi="Cambria" w:cs="Times New Roman"/>
         </w:rPr>
         <w:t>": "</w:t>
       </w:r>
       <w:proofErr w:type="spellStart"/>
       <w:r>
         <w:rPr>
-          <w:rFonts w:cs="Times New Roman"/>
+          <w:rFonts w:ascii="Cambria" w:hAnsi="Cambria" w:cs="Times New Roman"/>
         </w:rPr>
         <w:t>ProductA</w:t>
       </w:r>
       <w:proofErr w:type="spellEnd"/>
       <w:r>
         <w:rPr>
-          <w:rFonts w:cs="Times New Roman"/>
+          <w:rFonts w:ascii="Cambria" w:hAnsi="Cambria" w:cs="Times New Roman"/>
         </w:rPr>
         <w:t>", "</w:t>
       </w:r>
       <w:proofErr w:type="spellStart"/>
       <w:r>
         <w:rPr>
-          <w:rFonts w:cs="Times New Roman"/>
+          <w:rFonts w:ascii="Cambria" w:hAnsi="Cambria" w:cs="Times New Roman"/>
         </w:rPr>
         <w:t>tenantId</w:t>
       </w:r>
       <w:proofErr w:type="spellEnd"/>
       <w:r>
         <w:rPr>
-          <w:rFonts w:cs="Times New Roman"/>
+          <w:rFonts w:ascii="Cambria" w:hAnsi="Cambria" w:cs="Times New Roman"/>
         </w:rPr>
         <w:t>": "1", "</w:t>
       </w:r>
       <w:proofErr w:type="spellStart"/>
       <w:r>
         <w:rPr>
-          <w:rFonts w:cs="Times New Roman"/>
+          <w:rFonts w:ascii="Cambria" w:hAnsi="Cambria" w:cs="Times New Roman"/>
         </w:rPr>
         <w:t>documentId</w:t>
       </w:r>
       <w:proofErr w:type="spellEnd"/>
       <w:r>
         <w:rPr>
-          <w:rFonts w:cs="Times New Roman"/>
+          <w:rFonts w:ascii="Cambria" w:hAnsi="Cambria" w:cs="Times New Roman"/>
         </w:rPr>
         <w:t>": "101" }, some fields are set as hashed and some as masked for testing purpose.</w:t>
       </w:r>
     </w:p>
     <w:p>
-      <w:r>
-        <w:rPr>
-          <w:rFonts w:cs="Times New Roman"/>
+      <w:pPr>
+        <w:rPr>
+          <w:rFonts w:ascii="Cambria" w:hAnsi="Cambria"/>
+        </w:rPr>
+      </w:pPr>
+      <w:r>
+        <w:rPr>
+          <w:rFonts w:ascii="Cambria" w:hAnsi="Cambria" w:cs="Times New Roman"/>
           <w:noProof/>
         </w:rPr>
         <w:drawing>
-          <wp:inline distT="0" distB="0" distL="0" distR="0" wp14:anchorId="64DAAFA8" wp14:editId="3491BE5D">
-            <wp:extent cx="5486400" cy="4109720"/>
-            <wp:effectExtent l="0" t="0" r="0" b="5080"/>
-            <wp:docPr id="803086259" name="Picture 1"/>
+          <wp:inline distT="0" distB="0" distL="0" distR="0" wp14:anchorId="1E2794AC" wp14:editId="3B62594F">
+            <wp:extent cx="5355953" cy="2711450"/>
+            <wp:effectExtent l="0" t="0" r="0" b="0"/>
+            <wp:docPr id="1171216323" name="Picture 1"/>
             <wp:cNvGraphicFramePr>
               <a:graphicFrameLocks xmlns:a="http://schemas.openxmlformats.org/drawingml/2006/main" noChangeAspect="1"/>
             </wp:cNvGraphicFramePr>
@@ -400,7 +914,7 @@
               <a:graphicData uri="http://schemas.openxmlformats.org/drawingml/2006/picture">
                 <pic:pic xmlns:pic="http://schemas.openxmlformats.org/drawingml/2006/picture">
                   <pic:nvPicPr>
-                    <pic:cNvPr id="648679738" name=""/>
+                    <pic:cNvPr id="1171216323" name=""/>
                     <pic:cNvPicPr/>
                   </pic:nvPicPr>
                   <pic:blipFill>
@@ -412,7 +926,7 @@
                   <pic:spPr>
                     <a:xfrm>
                       <a:off x="0" y="0"/>
-                      <a:ext cx="5486400" cy="4109720"/>
+                      <a:ext cx="5373889" cy="2720530"/>
                     </a:xfrm>
                     <a:prstGeom prst="rect">
                       <a:avLst/>
@@ -428,28 +942,27 @@
     <w:p>
       <w:pPr>
         <w:rPr>
-          <w:rFonts w:cs="Times New Roman"/>
-        </w:rPr>
-      </w:pPr>
-      <w:r>
-        <w:rPr>
-          <w:rFonts w:cs="Times New Roman"/>
+          <w:rFonts w:ascii="Cambria" w:hAnsi="Cambria" w:cs="Times New Roman"/>
+        </w:rPr>
+      </w:pPr>
+      <w:r>
+        <w:rPr>
+          <w:rFonts w:ascii="Cambria" w:hAnsi="Cambria" w:cs="Times New Roman"/>
           <w:b/>
           <w:bCs/>
         </w:rPr>
-        <w:lastRenderedPageBreak/>
         <w:t>Test scenario #2</w:t>
       </w:r>
       <w:r>
         <w:rPr>
-          <w:rFonts w:cs="Times New Roman"/>
+          <w:rFonts w:ascii="Cambria" w:hAnsi="Cambria" w:cs="Times New Roman"/>
         </w:rPr>
         <w:t xml:space="preserve">: </w:t>
       </w:r>
       <w:proofErr w:type="gramStart"/>
       <w:r>
         <w:rPr>
-          <w:rFonts w:cs="Times New Roman"/>
+          <w:rFonts w:ascii="Cambria" w:hAnsi="Cambria" w:cs="Times New Roman"/>
         </w:rPr>
         <w:t>{ "</w:t>
       </w:r>
@@ -457,56 +970,56 @@
       <w:proofErr w:type="gramEnd"/>
       <w:r>
         <w:rPr>
-          <w:rFonts w:cs="Times New Roman"/>
+          <w:rFonts w:ascii="Cambria" w:hAnsi="Cambria" w:cs="Times New Roman"/>
         </w:rPr>
         <w:t>productCode</w:t>
       </w:r>
       <w:proofErr w:type="spellEnd"/>
       <w:r>
         <w:rPr>
-          <w:rFonts w:cs="Times New Roman"/>
+          <w:rFonts w:ascii="Cambria" w:hAnsi="Cambria" w:cs="Times New Roman"/>
         </w:rPr>
         <w:t>": "</w:t>
       </w:r>
       <w:proofErr w:type="spellStart"/>
       <w:r>
         <w:rPr>
-          <w:rFonts w:cs="Times New Roman"/>
+          <w:rFonts w:ascii="Cambria" w:hAnsi="Cambria" w:cs="Times New Roman"/>
         </w:rPr>
         <w:t>ProductB</w:t>
       </w:r>
       <w:proofErr w:type="spellEnd"/>
       <w:r>
         <w:rPr>
-          <w:rFonts w:cs="Times New Roman"/>
+          <w:rFonts w:ascii="Cambria" w:hAnsi="Cambria" w:cs="Times New Roman"/>
         </w:rPr>
         <w:t>", "</w:t>
       </w:r>
       <w:proofErr w:type="spellStart"/>
       <w:r>
         <w:rPr>
-          <w:rFonts w:cs="Times New Roman"/>
+          <w:rFonts w:ascii="Cambria" w:hAnsi="Cambria" w:cs="Times New Roman"/>
         </w:rPr>
         <w:t>tenantId</w:t>
       </w:r>
       <w:proofErr w:type="spellEnd"/>
       <w:r>
         <w:rPr>
-          <w:rFonts w:cs="Times New Roman"/>
+          <w:rFonts w:ascii="Cambria" w:hAnsi="Cambria" w:cs="Times New Roman"/>
         </w:rPr>
         <w:t>": "2", "</w:t>
       </w:r>
       <w:proofErr w:type="spellStart"/>
       <w:r>
         <w:rPr>
-          <w:rFonts w:cs="Times New Roman"/>
+          <w:rFonts w:ascii="Cambria" w:hAnsi="Cambria" w:cs="Times New Roman"/>
         </w:rPr>
         <w:t>documentId</w:t>
       </w:r>
       <w:proofErr w:type="spellEnd"/>
       <w:r>
         <w:rPr>
-          <w:rFonts w:cs="Times New Roman"/>
+          <w:rFonts w:ascii="Cambria" w:hAnsi="Cambria" w:cs="Times New Roman"/>
         </w:rPr>
         <w:t>": "102" }, some fields are set as hashed and some as masked for testing purpose.</w:t>
       </w:r>
@@ -514,19 +1027,19 @@
     <w:p>
       <w:pPr>
         <w:rPr>
-          <w:rFonts w:cs="Times New Roman"/>
-        </w:rPr>
-      </w:pPr>
-      <w:r>
-        <w:rPr>
-          <w:rFonts w:cs="Times New Roman"/>
+          <w:rFonts w:ascii="Cambria" w:hAnsi="Cambria" w:cs="Times New Roman"/>
+        </w:rPr>
+      </w:pPr>
+      <w:r>
+        <w:rPr>
+          <w:rFonts w:ascii="Cambria" w:hAnsi="Cambria" w:cs="Times New Roman"/>
           <w:noProof/>
         </w:rPr>
         <w:drawing>
-          <wp:inline distT="0" distB="0" distL="0" distR="0" wp14:anchorId="5640B2B3" wp14:editId="0B1470B8">
-            <wp:extent cx="5486400" cy="4039870"/>
+          <wp:inline distT="0" distB="0" distL="0" distR="0" wp14:anchorId="787952B3" wp14:editId="2AA076BD">
+            <wp:extent cx="5342184" cy="2705100"/>
             <wp:effectExtent l="0" t="0" r="0" b="0"/>
-            <wp:docPr id="1796470980" name="Picture 1"/>
+            <wp:docPr id="620100493" name="Picture 1"/>
             <wp:cNvGraphicFramePr>
               <a:graphicFrameLocks xmlns:a="http://schemas.openxmlformats.org/drawingml/2006/main" noChangeAspect="1"/>
             </wp:cNvGraphicFramePr>
@@ -534,7 +1047,7 @@
               <a:graphicData uri="http://schemas.openxmlformats.org/drawingml/2006/picture">
                 <pic:pic xmlns:pic="http://schemas.openxmlformats.org/drawingml/2006/picture">
                   <pic:nvPicPr>
-                    <pic:cNvPr id="1796470980" name=""/>
+                    <pic:cNvPr id="620100493" name=""/>
                     <pic:cNvPicPr/>
                   </pic:nvPicPr>
                   <pic:blipFill>
@@ -546,7 +1059,7 @@
                   <pic:spPr>
                     <a:xfrm>
                       <a:off x="0" y="0"/>
-                      <a:ext cx="5486400" cy="4039870"/>
+                      <a:ext cx="5370092" cy="2719232"/>
                     </a:xfrm>
                     <a:prstGeom prst="rect">
                       <a:avLst/>
@@ -562,14 +1075,21 @@
     <w:p>
       <w:pPr>
         <w:rPr>
-          <w:rFonts w:cs="Times New Roman"/>
+          <w:rFonts w:ascii="Cambria" w:hAnsi="Cambria" w:cs="Times New Roman"/>
+        </w:rPr>
+      </w:pPr>
+    </w:p>
+    <w:p>
+      <w:pPr>
+        <w:rPr>
+          <w:rFonts w:ascii="Cambria" w:hAnsi="Cambria" w:cs="Times New Roman"/>
           <w:b/>
           <w:bCs/>
         </w:rPr>
       </w:pPr>
       <w:r>
         <w:rPr>
-          <w:rFonts w:cs="Times New Roman"/>
+          <w:rFonts w:ascii="Cambria" w:hAnsi="Cambria" w:cs="Times New Roman"/>
           <w:b/>
           <w:bCs/>
         </w:rPr>
@@ -584,40 +1104,39 @@
           <w:numId w:val="1"/>
         </w:numPr>
         <w:rPr>
-          <w:rFonts w:ascii="Times New Roman" w:hAnsi="Times New Roman" w:cs="Times New Roman"/>
-          <w:sz w:val="24"/>
-          <w:szCs w:val="24"/>
-        </w:rPr>
-      </w:pPr>
-      <w:r>
-        <w:rPr>
-          <w:rFonts w:cs="Times New Roman"/>
-        </w:rPr>
+          <w:rFonts w:ascii="Cambria" w:hAnsi="Cambria" w:cs="Times New Roman"/>
+        </w:rPr>
+      </w:pPr>
+      <w:r>
+        <w:rPr>
+          <w:rFonts w:ascii="Cambria" w:hAnsi="Cambria" w:cs="Times New Roman"/>
+        </w:rPr>
+        <w:lastRenderedPageBreak/>
         <w:t>Incorrect Product Code (</w:t>
       </w:r>
       <w:proofErr w:type="spellStart"/>
       <w:r>
         <w:rPr>
-          <w:rFonts w:cs="Times New Roman"/>
+          <w:rFonts w:ascii="Cambria" w:hAnsi="Cambria" w:cs="Times New Roman"/>
         </w:rPr>
         <w:t>ProdctB</w:t>
       </w:r>
       <w:proofErr w:type="spellEnd"/>
       <w:r>
         <w:rPr>
-          <w:rFonts w:cs="Times New Roman"/>
+          <w:rFonts w:ascii="Cambria" w:hAnsi="Cambria" w:cs="Times New Roman"/>
         </w:rPr>
         <w:t>):</w:t>
       </w:r>
       <w:r>
         <w:rPr>
-          <w:rFonts w:cs="Times New Roman"/>
+          <w:rFonts w:ascii="Cambria" w:hAnsi="Cambria" w:cs="Times New Roman"/>
         </w:rPr>
         <w:br/>
       </w:r>
       <w:r>
         <w:rPr>
-          <w:rFonts w:cs="Times New Roman"/>
+          <w:rFonts w:ascii="Cambria" w:hAnsi="Cambria" w:cs="Times New Roman"/>
           <w:noProof/>
         </w:rPr>
         <w:drawing>
@@ -665,25 +1184,24 @@
           <w:numId w:val="1"/>
         </w:numPr>
         <w:rPr>
-          <w:rFonts w:cs="Times New Roman"/>
-        </w:rPr>
-      </w:pPr>
-      <w:r>
-        <w:rPr>
-          <w:rFonts w:cs="Times New Roman"/>
-        </w:rPr>
-        <w:lastRenderedPageBreak/>
+          <w:rFonts w:ascii="Cambria" w:hAnsi="Cambria" w:cs="Times New Roman"/>
+        </w:rPr>
+      </w:pPr>
+      <w:r>
+        <w:rPr>
+          <w:rFonts w:ascii="Cambria" w:hAnsi="Cambria" w:cs="Times New Roman"/>
+        </w:rPr>
         <w:t>Tenant not whitelisted (id 3):</w:t>
       </w:r>
       <w:r>
         <w:rPr>
-          <w:rFonts w:cs="Times New Roman"/>
+          <w:rFonts w:ascii="Cambria" w:hAnsi="Cambria" w:cs="Times New Roman"/>
         </w:rPr>
         <w:br/>
       </w:r>
       <w:r>
         <w:rPr>
-          <w:rFonts w:cs="Times New Roman"/>
+          <w:rFonts w:ascii="Cambria" w:hAnsi="Cambria" w:cs="Times New Roman"/>
           <w:noProof/>
         </w:rPr>
         <w:drawing>
@@ -730,25 +1248,41 @@
           <w:ilvl w:val="0"/>
           <w:numId w:val="1"/>
         </w:numPr>
-      </w:pPr>
-      <w:r>
+        <w:rPr>
+          <w:rFonts w:ascii="Cambria" w:hAnsi="Cambria"/>
+        </w:rPr>
+      </w:pPr>
+      <w:r>
+        <w:rPr>
+          <w:rFonts w:ascii="Cambria" w:hAnsi="Cambria"/>
+        </w:rPr>
         <w:t xml:space="preserve">Client not </w:t>
       </w:r>
       <w:proofErr w:type="gramStart"/>
       <w:r>
+        <w:rPr>
+          <w:rFonts w:ascii="Cambria" w:hAnsi="Cambria"/>
+        </w:rPr>
         <w:t>whitelisted(</w:t>
       </w:r>
       <w:proofErr w:type="gramEnd"/>
       <w:r>
+        <w:rPr>
+          <w:rFonts w:ascii="Cambria" w:hAnsi="Cambria"/>
+        </w:rPr>
         <w:t>provided a tenanted of 1 which points to a not whitelisted client):</w:t>
       </w:r>
     </w:p>
     <w:p>
       <w:pPr>
         <w:pStyle w:val="ListParagraph"/>
-      </w:pPr>
-      <w:r>
-        <w:rPr>
+        <w:rPr>
+          <w:rFonts w:ascii="Cambria" w:hAnsi="Cambria"/>
+        </w:rPr>
+      </w:pPr>
+      <w:r>
+        <w:rPr>
+          <w:rFonts w:ascii="Cambria" w:hAnsi="Cambria"/>
           <w:noProof/>
         </w:rPr>
         <w:drawing>
@@ -797,6 +1331,9 @@
         </w:numPr>
       </w:pPr>
       <w:r>
+        <w:rPr>
+          <w:rFonts w:ascii="Cambria" w:hAnsi="Cambria"/>
+        </w:rPr>
         <w:t>Company Type = small:</w:t>
       </w:r>
       <w:r>
@@ -969,8 +1506,240 @@
       </w:rPr>
     </w:lvl>
   </w:abstractNum>
+  <w:abstractNum w:abstractNumId="1" w15:restartNumberingAfterBreak="0">
+    <w:nsid w:val="39791AD8"/>
+    <w:multiLevelType w:val="hybridMultilevel"/>
+    <w:tmpl w:val="0FBAD7E2"/>
+    <w:lvl w:ilvl="0" w:tplc="04090001">
+      <w:start w:val="1"/>
+      <w:numFmt w:val="bullet"/>
+      <w:lvlText w:val=""/>
+      <w:lvlJc w:val="left"/>
+      <w:pPr>
+        <w:ind w:left="720" w:hanging="360"/>
+      </w:pPr>
+      <w:rPr>
+        <w:rFonts w:ascii="Symbol" w:hAnsi="Symbol" w:hint="default"/>
+      </w:rPr>
+    </w:lvl>
+    <w:lvl w:ilvl="1" w:tplc="04090003" w:tentative="1">
+      <w:start w:val="1"/>
+      <w:numFmt w:val="bullet"/>
+      <w:lvlText w:val="o"/>
+      <w:lvlJc w:val="left"/>
+      <w:pPr>
+        <w:ind w:left="1440" w:hanging="360"/>
+      </w:pPr>
+      <w:rPr>
+        <w:rFonts w:ascii="Courier New" w:hAnsi="Courier New" w:cs="Courier New" w:hint="default"/>
+      </w:rPr>
+    </w:lvl>
+    <w:lvl w:ilvl="2" w:tplc="04090005" w:tentative="1">
+      <w:start w:val="1"/>
+      <w:numFmt w:val="bullet"/>
+      <w:lvlText w:val=""/>
+      <w:lvlJc w:val="left"/>
+      <w:pPr>
+        <w:ind w:left="2160" w:hanging="360"/>
+      </w:pPr>
+      <w:rPr>
+        <w:rFonts w:ascii="Wingdings" w:hAnsi="Wingdings" w:hint="default"/>
+      </w:rPr>
+    </w:lvl>
+    <w:lvl w:ilvl="3" w:tplc="04090001" w:tentative="1">
+      <w:start w:val="1"/>
+      <w:numFmt w:val="bullet"/>
+      <w:lvlText w:val=""/>
+      <w:lvlJc w:val="left"/>
+      <w:pPr>
+        <w:ind w:left="2880" w:hanging="360"/>
+      </w:pPr>
+      <w:rPr>
+        <w:rFonts w:ascii="Symbol" w:hAnsi="Symbol" w:hint="default"/>
+      </w:rPr>
+    </w:lvl>
+    <w:lvl w:ilvl="4" w:tplc="04090003" w:tentative="1">
+      <w:start w:val="1"/>
+      <w:numFmt w:val="bullet"/>
+      <w:lvlText w:val="o"/>
+      <w:lvlJc w:val="left"/>
+      <w:pPr>
+        <w:ind w:left="3600" w:hanging="360"/>
+      </w:pPr>
+      <w:rPr>
+        <w:rFonts w:ascii="Courier New" w:hAnsi="Courier New" w:cs="Courier New" w:hint="default"/>
+      </w:rPr>
+    </w:lvl>
+    <w:lvl w:ilvl="5" w:tplc="04090005" w:tentative="1">
+      <w:start w:val="1"/>
+      <w:numFmt w:val="bullet"/>
+      <w:lvlText w:val=""/>
+      <w:lvlJc w:val="left"/>
+      <w:pPr>
+        <w:ind w:left="4320" w:hanging="360"/>
+      </w:pPr>
+      <w:rPr>
+        <w:rFonts w:ascii="Wingdings" w:hAnsi="Wingdings" w:hint="default"/>
+      </w:rPr>
+    </w:lvl>
+    <w:lvl w:ilvl="6" w:tplc="04090001" w:tentative="1">
+      <w:start w:val="1"/>
+      <w:numFmt w:val="bullet"/>
+      <w:lvlText w:val=""/>
+      <w:lvlJc w:val="left"/>
+      <w:pPr>
+        <w:ind w:left="5040" w:hanging="360"/>
+      </w:pPr>
+      <w:rPr>
+        <w:rFonts w:ascii="Symbol" w:hAnsi="Symbol" w:hint="default"/>
+      </w:rPr>
+    </w:lvl>
+    <w:lvl w:ilvl="7" w:tplc="04090003" w:tentative="1">
+      <w:start w:val="1"/>
+      <w:numFmt w:val="bullet"/>
+      <w:lvlText w:val="o"/>
+      <w:lvlJc w:val="left"/>
+      <w:pPr>
+        <w:ind w:left="5760" w:hanging="360"/>
+      </w:pPr>
+      <w:rPr>
+        <w:rFonts w:ascii="Courier New" w:hAnsi="Courier New" w:cs="Courier New" w:hint="default"/>
+      </w:rPr>
+    </w:lvl>
+    <w:lvl w:ilvl="8" w:tplc="04090005" w:tentative="1">
+      <w:start w:val="1"/>
+      <w:numFmt w:val="bullet"/>
+      <w:lvlText w:val=""/>
+      <w:lvlJc w:val="left"/>
+      <w:pPr>
+        <w:ind w:left="6480" w:hanging="360"/>
+      </w:pPr>
+      <w:rPr>
+        <w:rFonts w:ascii="Wingdings" w:hAnsi="Wingdings" w:hint="default"/>
+      </w:rPr>
+    </w:lvl>
+  </w:abstractNum>
+  <w:abstractNum w:abstractNumId="2" w15:restartNumberingAfterBreak="0">
+    <w:nsid w:val="4915727C"/>
+    <w:multiLevelType w:val="hybridMultilevel"/>
+    <w:tmpl w:val="B9AA4B60"/>
+    <w:lvl w:ilvl="0" w:tplc="04090001">
+      <w:start w:val="1"/>
+      <w:numFmt w:val="bullet"/>
+      <w:lvlText w:val=""/>
+      <w:lvlJc w:val="left"/>
+      <w:pPr>
+        <w:ind w:left="720" w:hanging="360"/>
+      </w:pPr>
+      <w:rPr>
+        <w:rFonts w:ascii="Symbol" w:hAnsi="Symbol" w:hint="default"/>
+      </w:rPr>
+    </w:lvl>
+    <w:lvl w:ilvl="1" w:tplc="04090003" w:tentative="1">
+      <w:start w:val="1"/>
+      <w:numFmt w:val="bullet"/>
+      <w:lvlText w:val="o"/>
+      <w:lvlJc w:val="left"/>
+      <w:pPr>
+        <w:ind w:left="1440" w:hanging="360"/>
+      </w:pPr>
+      <w:rPr>
+        <w:rFonts w:ascii="Courier New" w:hAnsi="Courier New" w:cs="Courier New" w:hint="default"/>
+      </w:rPr>
+    </w:lvl>
+    <w:lvl w:ilvl="2" w:tplc="04090005" w:tentative="1">
+      <w:start w:val="1"/>
+      <w:numFmt w:val="bullet"/>
+      <w:lvlText w:val=""/>
+      <w:lvlJc w:val="left"/>
+      <w:pPr>
+        <w:ind w:left="2160" w:hanging="360"/>
+      </w:pPr>
+      <w:rPr>
+        <w:rFonts w:ascii="Wingdings" w:hAnsi="Wingdings" w:hint="default"/>
+      </w:rPr>
+    </w:lvl>
+    <w:lvl w:ilvl="3" w:tplc="04090001" w:tentative="1">
+      <w:start w:val="1"/>
+      <w:numFmt w:val="bullet"/>
+      <w:lvlText w:val=""/>
+      <w:lvlJc w:val="left"/>
+      <w:pPr>
+        <w:ind w:left="2880" w:hanging="360"/>
+      </w:pPr>
+      <w:rPr>
+        <w:rFonts w:ascii="Symbol" w:hAnsi="Symbol" w:hint="default"/>
+      </w:rPr>
+    </w:lvl>
+    <w:lvl w:ilvl="4" w:tplc="04090003" w:tentative="1">
+      <w:start w:val="1"/>
+      <w:numFmt w:val="bullet"/>
+      <w:lvlText w:val="o"/>
+      <w:lvlJc w:val="left"/>
+      <w:pPr>
+        <w:ind w:left="3600" w:hanging="360"/>
+      </w:pPr>
+      <w:rPr>
+        <w:rFonts w:ascii="Courier New" w:hAnsi="Courier New" w:cs="Courier New" w:hint="default"/>
+      </w:rPr>
+    </w:lvl>
+    <w:lvl w:ilvl="5" w:tplc="04090005" w:tentative="1">
+      <w:start w:val="1"/>
+      <w:numFmt w:val="bullet"/>
+      <w:lvlText w:val=""/>
+      <w:lvlJc w:val="left"/>
+      <w:pPr>
+        <w:ind w:left="4320" w:hanging="360"/>
+      </w:pPr>
+      <w:rPr>
+        <w:rFonts w:ascii="Wingdings" w:hAnsi="Wingdings" w:hint="default"/>
+      </w:rPr>
+    </w:lvl>
+    <w:lvl w:ilvl="6" w:tplc="04090001" w:tentative="1">
+      <w:start w:val="1"/>
+      <w:numFmt w:val="bullet"/>
+      <w:lvlText w:val=""/>
+      <w:lvlJc w:val="left"/>
+      <w:pPr>
+        <w:ind w:left="5040" w:hanging="360"/>
+      </w:pPr>
+      <w:rPr>
+        <w:rFonts w:ascii="Symbol" w:hAnsi="Symbol" w:hint="default"/>
+      </w:rPr>
+    </w:lvl>
+    <w:lvl w:ilvl="7" w:tplc="04090003" w:tentative="1">
+      <w:start w:val="1"/>
+      <w:numFmt w:val="bullet"/>
+      <w:lvlText w:val="o"/>
+      <w:lvlJc w:val="left"/>
+      <w:pPr>
+        <w:ind w:left="5760" w:hanging="360"/>
+      </w:pPr>
+      <w:rPr>
+        <w:rFonts w:ascii="Courier New" w:hAnsi="Courier New" w:cs="Courier New" w:hint="default"/>
+      </w:rPr>
+    </w:lvl>
+    <w:lvl w:ilvl="8" w:tplc="04090005" w:tentative="1">
+      <w:start w:val="1"/>
+      <w:numFmt w:val="bullet"/>
+      <w:lvlText w:val=""/>
+      <w:lvlJc w:val="left"/>
+      <w:pPr>
+        <w:ind w:left="6480" w:hanging="360"/>
+      </w:pPr>
+      <w:rPr>
+        <w:rFonts w:ascii="Wingdings" w:hAnsi="Wingdings" w:hint="default"/>
+      </w:rPr>
+    </w:lvl>
+  </w:abstractNum>
   <w:num w:numId="1" w16cid:durableId="675503788">
     <w:abstractNumId w:val="0"/>
+  </w:num>
+  <w:num w:numId="2" w16cid:durableId="616182641">
+    <w:abstractNumId w:val="1"/>
+  </w:num>
+  <w:num w:numId="3" w16cid:durableId="1257523479">
+    <w:abstractNumId w:val="2"/>
   </w:num>
 </w:numbering>
 </file>
@@ -995,7 +1764,7 @@
   <w:latentStyles w:defLockedState="0" w:defUIPriority="99" w:defSemiHidden="0" w:defUnhideWhenUsed="0" w:defQFormat="0" w:count="376">
     <w:lsdException w:name="Normal" w:uiPriority="0" w:qFormat="1"/>
     <w:lsdException w:name="heading 1" w:uiPriority="9" w:qFormat="1"/>
-    <w:lsdException w:name="heading 2" w:semiHidden="1" w:uiPriority="9" w:unhideWhenUsed="1" w:qFormat="1"/>
+    <w:lsdException w:name="heading 2" w:semiHidden="1" w:uiPriority="9" w:unhideWhenUsed="1"/>
     <w:lsdException w:name="heading 3" w:semiHidden="1" w:uiPriority="9" w:unhideWhenUsed="1" w:qFormat="1"/>
     <w:lsdException w:name="heading 4" w:semiHidden="1" w:uiPriority="9" w:unhideWhenUsed="1" w:qFormat="1"/>
     <w:lsdException w:name="heading 5" w:semiHidden="1" w:uiPriority="9" w:unhideWhenUsed="1" w:qFormat="1"/>
@@ -1411,7 +2180,6 @@
     <w:link w:val="Heading2Char"/>
     <w:uiPriority w:val="9"/>
     <w:unhideWhenUsed/>
-    <w:qFormat/>
     <w:rsid w:val="00C00EAB"/>
     <w:pPr>
       <w:pBdr>
@@ -1435,7 +2203,6 @@
     <w:next w:val="Normal"/>
     <w:link w:val="Heading3Char"/>
     <w:uiPriority w:val="9"/>
-    <w:semiHidden/>
     <w:unhideWhenUsed/>
     <w:qFormat/>
     <w:rsid w:val="002F12D1"/>
@@ -1652,7 +2419,6 @@
     <w:basedOn w:val="DefaultParagraphFont"/>
     <w:link w:val="Heading3"/>
     <w:uiPriority w:val="9"/>
-    <w:semiHidden/>
     <w:rsid w:val="002F12D1"/>
     <w:rPr>
       <w:caps/>

</xml_diff>